<commit_message>
Documentación del Cierre del proyecto
ya termine la documentación del cierre del proyecto está en formato pdf.
Revísenlo. !!!
</commit_message>
<xml_diff>
--- a/Proyecto Principal/documentos/Actualización del plan para la realización del proyecto.docx
+++ b/Proyecto Principal/documentos/Actualización del plan para la realización del proyecto.docx
@@ -2125,6 +2125,8 @@
           <w:szCs w:val="22"/>
         </w:rPr>
       </w:pPr>
+      <w:bookmarkStart w:id="0" w:name="_GoBack"/>
+      <w:bookmarkEnd w:id="0"/>
     </w:p>
     <w:p>
       <w:pPr>
@@ -2148,6 +2150,13 @@
         </w:rPr>
         <w:t>Del 11 al 15 de mayo se realizarán las pruebas de integración y la conclusión para ya concluir las fases del proyecto</w:t>
       </w:r>
+    </w:p>
+    <w:p>
+      <w:pPr>
+        <w:rPr>
+          <w:rFonts w:ascii="Arial" w:hAnsi="Arial" w:cs="Arial"/>
+        </w:rPr>
+      </w:pPr>
     </w:p>
     <w:sectPr>
       <w:pgSz w:w="12240" w:h="15840"/>

</xml_diff>